<commit_message>
Learning diary week 2 changes
</commit_message>
<xml_diff>
--- a/SDS_Learning diary_Front-end_Eelis Pigg.docx
+++ b/SDS_Learning diary_Front-end_Eelis Pigg.docx
@@ -484,6 +484,8 @@
       <w:pPr>
         <w:pStyle w:val="Leipteksti"/>
         <w:rPr>
+          <w:sz w:val="22"/>
+          <w:szCs w:val="22"/>
           <w:lang w:val="en-US"/>
         </w:rPr>
       </w:pPr>
@@ -725,6 +727,124 @@
         </w:rPr>
         <w:t xml:space="preserve"> about the topic. </w:t>
       </w:r>
+    </w:p>
+    <w:p>
+      <w:pPr>
+        <w:pStyle w:val="Leipteksti"/>
+        <w:rPr>
+          <w:sz w:val="22"/>
+          <w:szCs w:val="22"/>
+          <w:lang w:val="en-US"/>
+        </w:rPr>
+      </w:pPr>
+    </w:p>
+    <w:p>
+      <w:pPr>
+        <w:pStyle w:val="Leipteksti"/>
+        <w:rPr>
+          <w:b/>
+          <w:bCs/>
+          <w:lang w:val="en-US"/>
+        </w:rPr>
+      </w:pPr>
+    </w:p>
+    <w:p>
+      <w:pPr>
+        <w:pStyle w:val="Leipteksti"/>
+        <w:rPr>
+          <w:b/>
+          <w:bCs/>
+          <w:lang w:val="en-US"/>
+        </w:rPr>
+      </w:pPr>
+      <w:r>
+        <w:rPr>
+          <w:b/>
+          <w:bCs/>
+          <w:lang w:val="en-US"/>
+        </w:rPr>
+        <w:t>17.9.2025</w:t>
+      </w:r>
+    </w:p>
+    <w:p>
+      <w:pPr>
+        <w:pStyle w:val="Leipteksti"/>
+        <w:rPr>
+          <w:lang w:val="en-US"/>
+        </w:rPr>
+      </w:pPr>
+      <w:r>
+        <w:rPr>
+          <w:sz w:val="22"/>
+          <w:szCs w:val="22"/>
+          <w:lang w:val="en-US"/>
+        </w:rPr>
+        <w:t xml:space="preserve">Today I worked more on the course assignments project with the video instructions. It was great learning about the absolute basics and core elements that you need on your CSS file to make the web page look nicer. </w:t>
+      </w:r>
+      <w:r>
+        <w:rPr>
+          <w:sz w:val="22"/>
+          <w:szCs w:val="22"/>
+          <w:lang w:val="en-US"/>
+        </w:rPr>
+        <w:t xml:space="preserve">I had done CSS before, but I still learnt some neat </w:t>
+      </w:r>
+      <w:r>
+        <w:rPr>
+          <w:sz w:val="22"/>
+          <w:szCs w:val="22"/>
+          <w:lang w:val="en-US"/>
+        </w:rPr>
+        <w:t>tricks,</w:t>
+      </w:r>
+      <w:r>
+        <w:rPr>
+          <w:sz w:val="22"/>
+          <w:szCs w:val="22"/>
+          <w:lang w:val="en-US"/>
+        </w:rPr>
+        <w:t xml:space="preserve"> for example how to make flexboxes and </w:t>
+      </w:r>
+      <w:r>
+        <w:rPr>
+          <w:sz w:val="22"/>
+          <w:szCs w:val="22"/>
+          <w:lang w:val="en-US"/>
+        </w:rPr>
+        <w:t xml:space="preserve">own variables for colors to be used later with quicker access. </w:t>
+      </w:r>
+      <w:r>
+        <w:rPr>
+          <w:sz w:val="22"/>
+          <w:szCs w:val="22"/>
+          <w:lang w:val="en-US"/>
+        </w:rPr>
+        <w:t xml:space="preserve">Other than </w:t>
+      </w:r>
+      <w:r>
+        <w:rPr>
+          <w:sz w:val="22"/>
+          <w:szCs w:val="22"/>
+          <w:lang w:val="en-US"/>
+        </w:rPr>
+        <w:t>that,</w:t>
+      </w:r>
+      <w:r>
+        <w:rPr>
+          <w:sz w:val="22"/>
+          <w:szCs w:val="22"/>
+          <w:lang w:val="en-US"/>
+        </w:rPr>
+        <w:t xml:space="preserve"> today was a bit shorter learning experience, but still very informative </w:t>
+      </w:r>
+      <w:r>
+        <w:rPr>
+          <w:sz w:val="22"/>
+          <w:szCs w:val="22"/>
+          <w:lang w:val="en-US"/>
+        </w:rPr>
+        <w:t xml:space="preserve">which is what I like. </w:t>
+      </w:r>
       <w:r>
         <w:rPr>
           <w:lang w:val="en-US"/>
@@ -748,8 +868,8 @@
       </w:pPr>
     </w:p>
     <w:sectPr>
-      <w:headerReference w:type="default" r:id="rId5"/>
-      <w:footerReference w:type="default" r:id="rId6"/>
+      <w:headerReference w:type="default" r:id="rId6"/>
+      <w:footerReference w:type="default" r:id="rId7"/>
       <w:pgSz w:w="11906" w:h="16838"/>
       <w:pgMar w:top="1701" w:right="1134" w:bottom="1701" w:left="1985" w:header="720" w:footer="720" w:gutter="0"/>
       <w:cols w:space="720"/>
@@ -757,6 +877,25 @@
     </w:sectPr>
   </w:body>
 </w:document>
+</file>
+
+<file path=word/endnotes.xml><?xml version="1.0" encoding="utf-8"?>
+<w:endnotes xmlns:wpc="http://schemas.microsoft.com/office/word/2010/wordprocessingCanvas" xmlns:cx="http://schemas.microsoft.com/office/drawing/2014/chartex" xmlns:cx1="http://schemas.microsoft.com/office/drawing/2015/9/8/chartex" xmlns:cx2="http://schemas.microsoft.com/office/drawing/2015/10/21/chartex" xmlns:cx3="http://schemas.microsoft.com/office/drawing/2016/5/9/chartex" xmlns:cx4="http://schemas.microsoft.com/office/drawing/2016/5/10/chartex" xmlns:cx5="http://schemas.microsoft.com/office/drawing/2016/5/11/chartex" xmlns:cx6="http://schemas.microsoft.com/office/drawing/2016/5/12/chartex" xmlns:cx7="http://schemas.microsoft.com/office/drawing/2016/5/13/chartex" xmlns:cx8="http://schemas.microsoft.com/office/drawing/2016/5/14/chartex" xmlns:mc="http://schemas.openxmlformats.org/markup-compatibility/2006" xmlns:aink="http://schemas.microsoft.com/office/drawing/2016/ink" xmlns:am3d="http://schemas.microsoft.com/office/drawing/2017/model3d" xmlns:o="urn:schemas-microsoft-com:office:office" xmlns:oel="http://schemas.microsoft.com/office/2019/extlst" xmlns:r="http://schemas.openxmlformats.org/officeDocument/2006/relationships" xmlns:m="http://schemas.openxmlformats.org/officeDocument/2006/math" xmlns:v="urn:schemas-microsoft-com:vml" xmlns:wp14="http://schemas.microsoft.com/office/word/2010/wordprocessingDrawing" xmlns:wp="http://schemas.openxmlformats.org/drawingml/2006/wordprocessingDrawing" xmlns:w10="urn:schemas-microsoft-com:office:word" xmlns:w="http://schemas.openxmlformats.org/wordprocessingml/2006/main" xmlns:w14="http://schemas.microsoft.com/office/word/2010/wordml" xmlns:w15="http://schemas.microsoft.com/office/word/2012/wordml" xmlns:w16cex="http://schemas.microsoft.com/office/word/2018/wordml/cex" xmlns:w16cid="http://schemas.microsoft.com/office/word/2016/wordml/cid" xmlns:w16="http://schemas.microsoft.com/office/word/2018/wordml" xmlns:w16du="http://schemas.microsoft.com/office/word/2023/wordml/word16du" xmlns:w16sdtdh="http://schemas.microsoft.com/office/word/2020/wordml/sdtdatahash" xmlns:w16sdtfl="http://schemas.microsoft.com/office/word/2024/wordml/sdtformatlock" xmlns:w16se="http://schemas.microsoft.com/office/word/2015/wordml/symex" xmlns:wpg="http://schemas.microsoft.com/office/word/2010/wordprocessingGroup" xmlns:wpi="http://schemas.microsoft.com/office/word/2010/wordprocessingInk" xmlns:wne="http://schemas.microsoft.com/office/word/2006/wordml" xmlns:wps="http://schemas.microsoft.com/office/word/2010/wordprocessingShape" mc:Ignorable="w14 w15 w16se w16cid w16 w16cex w16sdtdh w16sdtfl w16du wp14">
+  <w:endnote w:type="separator" w:id="-1">
+    <w:p>
+      <w:r>
+        <w:separator/>
+      </w:r>
+    </w:p>
+  </w:endnote>
+  <w:endnote w:type="continuationSeparator" w:id="0">
+    <w:p>
+      <w:r>
+        <w:continuationSeparator/>
+      </w:r>
+    </w:p>
+  </w:endnote>
+</w:endnotes>
 </file>
 
 <file path=word/footer1.xml><?xml version="1.0" encoding="utf-8"?>
@@ -784,6 +923,25 @@
 </w:ftr>
 </file>
 
+<file path=word/footnotes.xml><?xml version="1.0" encoding="utf-8"?>
+<w:footnotes xmlns:wpc="http://schemas.microsoft.com/office/word/2010/wordprocessingCanvas" xmlns:cx="http://schemas.microsoft.com/office/drawing/2014/chartex" xmlns:cx1="http://schemas.microsoft.com/office/drawing/2015/9/8/chartex" xmlns:cx2="http://schemas.microsoft.com/office/drawing/2015/10/21/chartex" xmlns:cx3="http://schemas.microsoft.com/office/drawing/2016/5/9/chartex" xmlns:cx4="http://schemas.microsoft.com/office/drawing/2016/5/10/chartex" xmlns:cx5="http://schemas.microsoft.com/office/drawing/2016/5/11/chartex" xmlns:cx6="http://schemas.microsoft.com/office/drawing/2016/5/12/chartex" xmlns:cx7="http://schemas.microsoft.com/office/drawing/2016/5/13/chartex" xmlns:cx8="http://schemas.microsoft.com/office/drawing/2016/5/14/chartex" xmlns:mc="http://schemas.openxmlformats.org/markup-compatibility/2006" xmlns:aink="http://schemas.microsoft.com/office/drawing/2016/ink" xmlns:am3d="http://schemas.microsoft.com/office/drawing/2017/model3d" xmlns:o="urn:schemas-microsoft-com:office:office" xmlns:oel="http://schemas.microsoft.com/office/2019/extlst" xmlns:r="http://schemas.openxmlformats.org/officeDocument/2006/relationships" xmlns:m="http://schemas.openxmlformats.org/officeDocument/2006/math" xmlns:v="urn:schemas-microsoft-com:vml" xmlns:wp14="http://schemas.microsoft.com/office/word/2010/wordprocessingDrawing" xmlns:wp="http://schemas.openxmlformats.org/drawingml/2006/wordprocessingDrawing" xmlns:w10="urn:schemas-microsoft-com:office:word" xmlns:w="http://schemas.openxmlformats.org/wordprocessingml/2006/main" xmlns:w14="http://schemas.microsoft.com/office/word/2010/wordml" xmlns:w15="http://schemas.microsoft.com/office/word/2012/wordml" xmlns:w16cex="http://schemas.microsoft.com/office/word/2018/wordml/cex" xmlns:w16cid="http://schemas.microsoft.com/office/word/2016/wordml/cid" xmlns:w16="http://schemas.microsoft.com/office/word/2018/wordml" xmlns:w16du="http://schemas.microsoft.com/office/word/2023/wordml/word16du" xmlns:w16sdtdh="http://schemas.microsoft.com/office/word/2020/wordml/sdtdatahash" xmlns:w16sdtfl="http://schemas.microsoft.com/office/word/2024/wordml/sdtformatlock" xmlns:w16se="http://schemas.microsoft.com/office/word/2015/wordml/symex" xmlns:wpg="http://schemas.microsoft.com/office/word/2010/wordprocessingGroup" xmlns:wpi="http://schemas.microsoft.com/office/word/2010/wordprocessingInk" xmlns:wne="http://schemas.microsoft.com/office/word/2006/wordml" xmlns:wps="http://schemas.microsoft.com/office/word/2010/wordprocessingShape" mc:Ignorable="w14 w15 w16se w16cid w16 w16cex w16sdtdh w16sdtfl w16du wp14">
+  <w:footnote w:type="separator" w:id="-1">
+    <w:p>
+      <w:r>
+        <w:separator/>
+      </w:r>
+    </w:p>
+  </w:footnote>
+  <w:footnote w:type="continuationSeparator" w:id="0">
+    <w:p>
+      <w:r>
+        <w:continuationSeparator/>
+      </w:r>
+    </w:p>
+  </w:footnote>
+</w:footnotes>
+</file>
+
 <file path=word/header1.xml><?xml version="1.0" encoding="utf-8"?>
 <w:hdr xmlns:wpc="http://schemas.microsoft.com/office/word/2010/wordprocessingCanvas" xmlns:cx="http://schemas.microsoft.com/office/drawing/2014/chartex" xmlns:cx1="http://schemas.microsoft.com/office/drawing/2015/9/8/chartex" xmlns:cx2="http://schemas.microsoft.com/office/drawing/2015/10/21/chartex" xmlns:cx3="http://schemas.microsoft.com/office/drawing/2016/5/9/chartex" xmlns:cx4="http://schemas.microsoft.com/office/drawing/2016/5/10/chartex" xmlns:cx5="http://schemas.microsoft.com/office/drawing/2016/5/11/chartex" xmlns:cx6="http://schemas.microsoft.com/office/drawing/2016/5/12/chartex" xmlns:cx7="http://schemas.microsoft.com/office/drawing/2016/5/13/chartex" xmlns:cx8="http://schemas.microsoft.com/office/drawing/2016/5/14/chartex" xmlns:mc="http://schemas.openxmlformats.org/markup-compatibility/2006" xmlns:aink="http://schemas.microsoft.com/office/drawing/2016/ink" xmlns:am3d="http://schemas.microsoft.com/office/drawing/2017/model3d" xmlns:o="urn:schemas-microsoft-com:office:office" xmlns:oel="http://schemas.microsoft.com/office/2019/extlst" xmlns:r="http://schemas.openxmlformats.org/officeDocument/2006/relationships" xmlns:m="http://schemas.openxmlformats.org/officeDocument/2006/math" xmlns:v="urn:schemas-microsoft-com:vml" xmlns:wp14="http://schemas.microsoft.com/office/word/2010/wordprocessingDrawing" xmlns:wp="http://schemas.openxmlformats.org/drawingml/2006/wordprocessingDrawing" xmlns:w10="urn:schemas-microsoft-com:office:word" xmlns:w="http://schemas.openxmlformats.org/wordprocessingml/2006/main" xmlns:w14="http://schemas.microsoft.com/office/word/2010/wordml" xmlns:w15="http://schemas.microsoft.com/office/word/2012/wordml" xmlns:w16cex="http://schemas.microsoft.com/office/word/2018/wordml/cex" xmlns:w16cid="http://schemas.microsoft.com/office/word/2016/wordml/cid" xmlns:w16="http://schemas.microsoft.com/office/word/2018/wordml" xmlns:w16du="http://schemas.microsoft.com/office/word/2023/wordml/word16du" xmlns:w16sdtdh="http://schemas.microsoft.com/office/word/2020/wordml/sdtdatahash" xmlns:w16sdtfl="http://schemas.microsoft.com/office/word/2024/wordml/sdtformatlock" xmlns:w16se="http://schemas.microsoft.com/office/word/2015/wordml/symex" xmlns:wpg="http://schemas.microsoft.com/office/word/2010/wordprocessingGroup" xmlns:wpi="http://schemas.microsoft.com/office/word/2010/wordprocessingInk" xmlns:wne="http://schemas.microsoft.com/office/word/2006/wordml" xmlns:wps="http://schemas.microsoft.com/office/word/2010/wordprocessingShape" mc:Ignorable="w14 w15 w16se w16cid w16 w16cex w16sdtdh w16sdtfl w16du wp14">
   <w:p>
@@ -793,10 +951,6 @@
     </w:pPr>
   </w:p>
 </w:hdr>
-</file>
-
-<file path=word/numbering.xml><?xml version="1.0" encoding="utf-8"?>
-<w:numbering xmlns:wpc="http://schemas.microsoft.com/office/word/2010/wordprocessingCanvas" xmlns:cx="http://schemas.microsoft.com/office/drawing/2014/chartex" xmlns:cx1="http://schemas.microsoft.com/office/drawing/2015/9/8/chartex" xmlns:cx2="http://schemas.microsoft.com/office/drawing/2015/10/21/chartex" xmlns:cx3="http://schemas.microsoft.com/office/drawing/2016/5/9/chartex" xmlns:cx4="http://schemas.microsoft.com/office/drawing/2016/5/10/chartex" xmlns:cx5="http://schemas.microsoft.com/office/drawing/2016/5/11/chartex" xmlns:cx6="http://schemas.microsoft.com/office/drawing/2016/5/12/chartex" xmlns:cx7="http://schemas.microsoft.com/office/drawing/2016/5/13/chartex" xmlns:cx8="http://schemas.microsoft.com/office/drawing/2016/5/14/chartex" xmlns:mc="http://schemas.openxmlformats.org/markup-compatibility/2006" xmlns:aink="http://schemas.microsoft.com/office/drawing/2016/ink" xmlns:am3d="http://schemas.microsoft.com/office/drawing/2017/model3d" xmlns:o="urn:schemas-microsoft-com:office:office" xmlns:oel="http://schemas.microsoft.com/office/2019/extlst" xmlns:r="http://schemas.openxmlformats.org/officeDocument/2006/relationships" xmlns:m="http://schemas.openxmlformats.org/officeDocument/2006/math" xmlns:v="urn:schemas-microsoft-com:vml" xmlns:wp14="http://schemas.microsoft.com/office/word/2010/wordprocessingDrawing" xmlns:wp="http://schemas.openxmlformats.org/drawingml/2006/wordprocessingDrawing" xmlns:w10="urn:schemas-microsoft-com:office:word" xmlns:w="http://schemas.openxmlformats.org/wordprocessingml/2006/main" xmlns:w14="http://schemas.microsoft.com/office/word/2010/wordml" xmlns:w15="http://schemas.microsoft.com/office/word/2012/wordml" xmlns:w16cex="http://schemas.microsoft.com/office/word/2018/wordml/cex" xmlns:w16cid="http://schemas.microsoft.com/office/word/2016/wordml/cid" xmlns:w16="http://schemas.microsoft.com/office/word/2018/wordml" xmlns:w16du="http://schemas.microsoft.com/office/word/2023/wordml/word16du" xmlns:w16sdtdh="http://schemas.microsoft.com/office/word/2020/wordml/sdtdatahash" xmlns:w16sdtfl="http://schemas.microsoft.com/office/word/2024/wordml/sdtformatlock" xmlns:w16se="http://schemas.microsoft.com/office/word/2015/wordml/symex" xmlns:wpg="http://schemas.microsoft.com/office/word/2010/wordprocessingGroup" xmlns:wpi="http://schemas.microsoft.com/office/word/2010/wordprocessingInk" xmlns:wne="http://schemas.microsoft.com/office/word/2006/wordml" xmlns:wps="http://schemas.microsoft.com/office/word/2010/wordprocessingShape" mc:Ignorable="w14 w15 w16se w16cid w16 w16cex w16sdtdh w16sdtfl w16du wp14"/>
 </file>
 
 <file path=word/styles.xml><?xml version="1.0" encoding="utf-8"?>

</xml_diff>

<commit_message>
Buttons & utility classes
</commit_message>
<xml_diff>
--- a/SDS_Learning diary_Front-end_Eelis Pigg.docx
+++ b/SDS_Learning diary_Front-end_Eelis Pigg.docx
@@ -770,6 +770,8 @@
       <w:pPr>
         <w:pStyle w:val="Leipteksti"/>
         <w:rPr>
+          <w:sz w:val="22"/>
+          <w:szCs w:val="22"/>
           <w:lang w:val="en-US"/>
         </w:rPr>
       </w:pPr>
@@ -844,6 +846,146 @@
           <w:lang w:val="en-US"/>
         </w:rPr>
         <w:t xml:space="preserve">which is what I like. </w:t>
+      </w:r>
+    </w:p>
+    <w:p>
+      <w:pPr>
+        <w:pStyle w:val="Leipteksti"/>
+        <w:rPr>
+          <w:sz w:val="22"/>
+          <w:szCs w:val="22"/>
+          <w:lang w:val="en-US"/>
+        </w:rPr>
+      </w:pPr>
+    </w:p>
+    <w:p>
+      <w:pPr>
+        <w:pStyle w:val="Leipteksti"/>
+        <w:rPr>
+          <w:sz w:val="22"/>
+          <w:szCs w:val="22"/>
+          <w:lang w:val="en-US"/>
+        </w:rPr>
+      </w:pPr>
+    </w:p>
+    <w:p>
+      <w:pPr>
+        <w:pStyle w:val="Leipteksti"/>
+        <w:rPr>
+          <w:b/>
+          <w:bCs/>
+          <w:lang w:val="en-US"/>
+        </w:rPr>
+      </w:pPr>
+      <w:r>
+        <w:rPr>
+          <w:b/>
+          <w:bCs/>
+          <w:lang w:val="en-US"/>
+        </w:rPr>
+        <w:t>24.9.2025</w:t>
+      </w:r>
+    </w:p>
+    <w:p>
+      <w:pPr>
+        <w:pStyle w:val="Leipteksti"/>
+        <w:rPr>
+          <w:lang w:val="en-US"/>
+        </w:rPr>
+      </w:pPr>
+      <w:r>
+        <w:rPr>
+          <w:sz w:val="22"/>
+          <w:szCs w:val="22"/>
+          <w:lang w:val="en-US"/>
+        </w:rPr>
+        <w:t xml:space="preserve">Today I worked more on the buttons &amp; utility classes. Today I learned lot about styling the </w:t>
+      </w:r>
+      <w:proofErr w:type="spellStart"/>
+      <w:r>
+        <w:rPr>
+          <w:sz w:val="22"/>
+          <w:szCs w:val="22"/>
+          <w:lang w:val="en-US"/>
+        </w:rPr>
+        <w:t>css</w:t>
+      </w:r>
+      <w:proofErr w:type="spellEnd"/>
+      <w:r>
+        <w:rPr>
+          <w:sz w:val="22"/>
+          <w:szCs w:val="22"/>
+          <w:lang w:val="en-US"/>
+        </w:rPr>
+        <w:t xml:space="preserve"> and making the front-end look nicer. There was lot of new information about different classes that can be used later to ease your code in the html section which was nice. </w:t>
+      </w:r>
+      <w:r>
+        <w:rPr>
+          <w:sz w:val="22"/>
+          <w:szCs w:val="22"/>
+          <w:lang w:val="en-US"/>
+        </w:rPr>
+        <w:t xml:space="preserve">I also learnt more </w:t>
+      </w:r>
+      <w:r>
+        <w:rPr>
+          <w:sz w:val="22"/>
+          <w:szCs w:val="22"/>
+          <w:lang w:val="en-US"/>
+        </w:rPr>
+        <w:t>about</w:t>
+      </w:r>
+      <w:r>
+        <w:rPr>
+          <w:sz w:val="22"/>
+          <w:szCs w:val="22"/>
+          <w:lang w:val="en-US"/>
+        </w:rPr>
+        <w:t xml:space="preserve"> how </w:t>
+      </w:r>
+      <w:r>
+        <w:rPr>
+          <w:sz w:val="22"/>
+          <w:szCs w:val="22"/>
+          <w:lang w:val="en-US"/>
+        </w:rPr>
+        <w:t xml:space="preserve">handy the utility classes are and how to make them. </w:t>
+      </w:r>
+      <w:r>
+        <w:rPr>
+          <w:sz w:val="22"/>
+          <w:szCs w:val="22"/>
+          <w:lang w:val="en-US"/>
+        </w:rPr>
+        <w:t>Today I also added the images to the front-end to make it look better, this was the first time I’ve added images to my front-end</w:t>
+      </w:r>
+      <w:r>
+        <w:rPr>
+          <w:sz w:val="22"/>
+          <w:szCs w:val="22"/>
+          <w:lang w:val="en-US"/>
+        </w:rPr>
+        <w:t xml:space="preserve"> so that was some new information </w:t>
+      </w:r>
+      <w:proofErr w:type="spellStart"/>
+      <w:proofErr w:type="gramStart"/>
+      <w:r>
+        <w:rPr>
+          <w:sz w:val="22"/>
+          <w:szCs w:val="22"/>
+          <w:lang w:val="en-US"/>
+        </w:rPr>
+        <w:t>aswell</w:t>
+      </w:r>
+      <w:proofErr w:type="spellEnd"/>
+      <w:proofErr w:type="gramEnd"/>
+      <w:r>
+        <w:rPr>
+          <w:sz w:val="22"/>
+          <w:szCs w:val="22"/>
+          <w:lang w:val="en-US"/>
+        </w:rPr>
+        <w:t>, although it was basic.</w:t>
       </w:r>
       <w:r>
         <w:rPr>

</xml_diff>

<commit_message>
CSS Grid & Cards
</commit_message>
<xml_diff>
--- a/SDS_Learning diary_Front-end_Eelis Pigg.docx
+++ b/SDS_Learning diary_Front-end_Eelis Pigg.docx
@@ -890,6 +890,8 @@
       <w:pPr>
         <w:pStyle w:val="Leipteksti"/>
         <w:rPr>
+          <w:sz w:val="22"/>
+          <w:szCs w:val="22"/>
           <w:lang w:val="en-US"/>
         </w:rPr>
       </w:pPr>
@@ -986,6 +988,79 @@
           <w:lang w:val="en-US"/>
         </w:rPr>
         <w:t>, although it was basic.</w:t>
+      </w:r>
+    </w:p>
+    <w:p>
+      <w:pPr>
+        <w:pStyle w:val="Leipteksti"/>
+        <w:rPr>
+          <w:sz w:val="22"/>
+          <w:szCs w:val="22"/>
+          <w:lang w:val="en-US"/>
+        </w:rPr>
+      </w:pPr>
+    </w:p>
+    <w:p>
+      <w:pPr>
+        <w:pStyle w:val="Leipteksti"/>
+        <w:rPr>
+          <w:sz w:val="22"/>
+          <w:szCs w:val="22"/>
+          <w:lang w:val="en-US"/>
+        </w:rPr>
+      </w:pPr>
+    </w:p>
+    <w:p>
+      <w:pPr>
+        <w:pStyle w:val="Leipteksti"/>
+        <w:rPr>
+          <w:sz w:val="22"/>
+          <w:szCs w:val="22"/>
+          <w:lang w:val="en-US"/>
+        </w:rPr>
+      </w:pPr>
+    </w:p>
+    <w:p>
+      <w:pPr>
+        <w:pStyle w:val="Leipteksti"/>
+        <w:rPr>
+          <w:b/>
+          <w:bCs/>
+          <w:lang w:val="en-US"/>
+        </w:rPr>
+      </w:pPr>
+      <w:r>
+        <w:rPr>
+          <w:b/>
+          <w:bCs/>
+          <w:lang w:val="en-US"/>
+        </w:rPr>
+        <w:lastRenderedPageBreak/>
+        <w:t>1.10.2025</w:t>
+      </w:r>
+    </w:p>
+    <w:p>
+      <w:pPr>
+        <w:pStyle w:val="Leipteksti"/>
+        <w:rPr>
+          <w:lang w:val="en-US"/>
+        </w:rPr>
+      </w:pPr>
+      <w:r>
+        <w:rPr>
+          <w:sz w:val="22"/>
+          <w:szCs w:val="22"/>
+          <w:lang w:val="en-US"/>
+        </w:rPr>
+        <w:t xml:space="preserve">Today I worked on the CSS grid &amp; Cards lesson. I learned about grids, what they are and how we can work with them. </w:t>
+      </w:r>
+      <w:r>
+        <w:rPr>
+          <w:sz w:val="22"/>
+          <w:szCs w:val="22"/>
+          <w:lang w:val="en-US"/>
+        </w:rPr>
+        <w:t xml:space="preserve">I learned how to style grids and </w:t>
       </w:r>
       <w:r>
         <w:rPr>

</xml_diff>

<commit_message>
Mobile menu & responsiveness
</commit_message>
<xml_diff>
--- a/SDS_Learning diary_Front-end_Eelis Pigg.docx
+++ b/SDS_Learning diary_Front-end_Eelis Pigg.docx
@@ -1515,6 +1515,220 @@
           <w:lang w:val="en-US"/>
         </w:rPr>
         <w:t xml:space="preserve"> essential to have repetitive actions for the learning process as we do here. </w:t>
+      </w:r>
+    </w:p>
+    <w:p>
+      <w:pPr>
+        <w:pStyle w:val="Leipteksti"/>
+        <w:rPr>
+          <w:sz w:val="22"/>
+          <w:szCs w:val="22"/>
+          <w:lang w:val="en-US"/>
+        </w:rPr>
+      </w:pPr>
+    </w:p>
+    <w:p>
+      <w:pPr>
+        <w:pStyle w:val="Leipteksti"/>
+        <w:rPr>
+          <w:sz w:val="22"/>
+          <w:szCs w:val="22"/>
+          <w:lang w:val="en-US"/>
+        </w:rPr>
+      </w:pPr>
+    </w:p>
+    <w:p>
+      <w:pPr>
+        <w:pStyle w:val="Leipteksti"/>
+        <w:rPr>
+          <w:b/>
+          <w:bCs/>
+          <w:lang w:val="en-US"/>
+        </w:rPr>
+      </w:pPr>
+      <w:r>
+        <w:rPr>
+          <w:b/>
+          <w:bCs/>
+          <w:lang w:val="en-US"/>
+        </w:rPr>
+        <w:t>14.10.2025</w:t>
+      </w:r>
+    </w:p>
+    <w:p>
+      <w:pPr>
+        <w:pStyle w:val="Leipteksti"/>
+        <w:rPr>
+          <w:sz w:val="22"/>
+          <w:szCs w:val="22"/>
+          <w:lang w:val="en-US"/>
+        </w:rPr>
+      </w:pPr>
+      <w:r>
+        <w:rPr>
+          <w:sz w:val="22"/>
+          <w:szCs w:val="22"/>
+          <w:lang w:val="en-US"/>
+        </w:rPr>
+        <w:t xml:space="preserve">Today I worked on the mobile menu &amp; responsiveness of my front end. </w:t>
+      </w:r>
+      <w:r>
+        <w:rPr>
+          <w:sz w:val="22"/>
+          <w:szCs w:val="22"/>
+          <w:lang w:val="en-US"/>
+        </w:rPr>
+        <w:t xml:space="preserve">I learned how to make my website look better and change its display based on how big the screen is. Now it is fully responsive to the change of screen size depending on the pixels the user has while using it. I didn’t know much about these scaling things </w:t>
+      </w:r>
+      <w:proofErr w:type="gramStart"/>
+      <w:r>
+        <w:rPr>
+          <w:sz w:val="22"/>
+          <w:szCs w:val="22"/>
+          <w:lang w:val="en-US"/>
+        </w:rPr>
+        <w:t>before</w:t>
+      </w:r>
+      <w:proofErr w:type="gramEnd"/>
+      <w:r>
+        <w:rPr>
+          <w:sz w:val="22"/>
+          <w:szCs w:val="22"/>
+          <w:lang w:val="en-US"/>
+        </w:rPr>
+        <w:t xml:space="preserve"> so it was all new to me and I learned </w:t>
+      </w:r>
+      <w:r>
+        <w:rPr>
+          <w:sz w:val="22"/>
+          <w:szCs w:val="22"/>
+          <w:lang w:val="en-US"/>
+        </w:rPr>
+        <w:t>a lot about scaling your website to mobile devices and other smaller devices.</w:t>
+      </w:r>
+      <w:r>
+        <w:rPr>
+          <w:sz w:val="22"/>
+          <w:szCs w:val="22"/>
+          <w:lang w:val="en-US"/>
+        </w:rPr>
+        <w:t xml:space="preserve"> I learned that you </w:t>
+      </w:r>
+      <w:r>
+        <w:rPr>
+          <w:sz w:val="22"/>
+          <w:szCs w:val="22"/>
+          <w:lang w:val="en-US"/>
+        </w:rPr>
+        <w:t>could</w:t>
+      </w:r>
+      <w:r>
+        <w:rPr>
+          <w:sz w:val="22"/>
+          <w:szCs w:val="22"/>
+          <w:lang w:val="en-US"/>
+        </w:rPr>
+        <w:t xml:space="preserve"> affect multiple classes in </w:t>
+      </w:r>
+      <w:proofErr w:type="spellStart"/>
+      <w:r>
+        <w:rPr>
+          <w:sz w:val="22"/>
+          <w:szCs w:val="22"/>
+          <w:lang w:val="en-US"/>
+        </w:rPr>
+        <w:t>css</w:t>
+      </w:r>
+      <w:proofErr w:type="spellEnd"/>
+      <w:r>
+        <w:rPr>
+          <w:sz w:val="22"/>
+          <w:szCs w:val="22"/>
+          <w:lang w:val="en-US"/>
+        </w:rPr>
+        <w:t xml:space="preserve"> </w:t>
+      </w:r>
+      <w:r>
+        <w:rPr>
+          <w:sz w:val="22"/>
+          <w:szCs w:val="22"/>
+          <w:lang w:val="en-US"/>
+        </w:rPr>
+        <w:t>by separating them with comma</w:t>
+      </w:r>
+      <w:r>
+        <w:rPr>
+          <w:sz w:val="22"/>
+          <w:szCs w:val="22"/>
+          <w:lang w:val="en-US"/>
+        </w:rPr>
+        <w:t xml:space="preserve"> which is a handy thing when working on multiple classes at the same time</w:t>
+      </w:r>
+      <w:r>
+        <w:rPr>
+          <w:sz w:val="22"/>
+          <w:szCs w:val="22"/>
+          <w:lang w:val="en-US"/>
+        </w:rPr>
+        <w:t xml:space="preserve">. </w:t>
+      </w:r>
+      <w:r>
+        <w:rPr>
+          <w:sz w:val="22"/>
+          <w:szCs w:val="22"/>
+          <w:lang w:val="en-US"/>
+        </w:rPr>
+        <w:t>I also had to do some fixing from previous week because the responsiveness was not working as intended, but I quickly found the issue in my code and made it work during this session</w:t>
+      </w:r>
+      <w:r>
+        <w:rPr>
+          <w:sz w:val="22"/>
+          <w:szCs w:val="22"/>
+          <w:lang w:val="en-US"/>
+        </w:rPr>
+        <w:t xml:space="preserve">, it was just an issue how some of the things were not inside the </w:t>
+      </w:r>
+      <w:proofErr w:type="spellStart"/>
+      <w:r>
+        <w:rPr>
+          <w:sz w:val="22"/>
+          <w:szCs w:val="22"/>
+          <w:lang w:val="en-US"/>
+        </w:rPr>
+        <w:t>faq</w:t>
+      </w:r>
+      <w:proofErr w:type="spellEnd"/>
+      <w:r>
+        <w:rPr>
+          <w:sz w:val="22"/>
+          <w:szCs w:val="22"/>
+          <w:lang w:val="en-US"/>
+        </w:rPr>
+        <w:t xml:space="preserve"> content </w:t>
+      </w:r>
+      <w:r>
+        <w:rPr>
+          <w:sz w:val="22"/>
+          <w:szCs w:val="22"/>
+          <w:lang w:val="en-US"/>
+        </w:rPr>
+        <w:t>&lt;&gt;</w:t>
+      </w:r>
+      <w:r>
+        <w:rPr>
+          <w:sz w:val="22"/>
+          <w:szCs w:val="22"/>
+          <w:lang w:val="en-US"/>
+        </w:rPr>
+        <w:t xml:space="preserve">. </w:t>
+      </w:r>
+      <w:r>
+        <w:rPr>
+          <w:sz w:val="22"/>
+          <w:szCs w:val="22"/>
+          <w:lang w:val="en-US"/>
+        </w:rPr>
+        <w:t>Now the web page is ready to be deployed and looks great overall and everything works as intended inside.</w:t>
       </w:r>
     </w:p>
     <w:sectPr>

</xml_diff>

<commit_message>
Last update to learning diary.
</commit_message>
<xml_diff>
--- a/SDS_Learning diary_Front-end_Eelis Pigg.docx
+++ b/SDS_Learning diary_Front-end_Eelis Pigg.docx
@@ -970,6 +970,7 @@
         <w:t xml:space="preserve"> so that was some new information </w:t>
       </w:r>
       <w:proofErr w:type="spellStart"/>
+      <w:proofErr w:type="gramStart"/>
       <w:r>
         <w:rPr>
           <w:sz w:val="22"/>
@@ -979,6 +980,7 @@
         <w:t>aswell</w:t>
       </w:r>
       <w:proofErr w:type="spellEnd"/>
+      <w:proofErr w:type="gramEnd"/>
       <w:r>
         <w:rPr>
           <w:sz w:val="22"/>
@@ -1068,7 +1070,25 @@
           <w:szCs w:val="22"/>
           <w:lang w:val="en-US"/>
         </w:rPr>
-        <w:t xml:space="preserve">some great tips for easier coding when touching on multiple things at the same time using the repeat(). I also learned that it matters in which order you have your stuff in the </w:t>
+        <w:t xml:space="preserve">some great tips for easier coding when touching on multiple things at the same time using the </w:t>
+      </w:r>
+      <w:proofErr w:type="gramStart"/>
+      <w:r>
+        <w:rPr>
+          <w:sz w:val="22"/>
+          <w:szCs w:val="22"/>
+          <w:lang w:val="en-US"/>
+        </w:rPr>
+        <w:t>repeat(</w:t>
+      </w:r>
+      <w:proofErr w:type="gramEnd"/>
+      <w:r>
+        <w:rPr>
+          <w:sz w:val="22"/>
+          <w:szCs w:val="22"/>
+          <w:lang w:val="en-US"/>
+        </w:rPr>
+        <w:t xml:space="preserve">). I also learned that it matters in which order you have your stuff in the </w:t>
       </w:r>
       <w:proofErr w:type="spellStart"/>
       <w:r>
@@ -1122,7 +1142,25 @@
           <w:szCs w:val="22"/>
           <w:lang w:val="en-US"/>
         </w:rPr>
-        <w:t xml:space="preserve"> have the same header for example all the pricing classes have a .pricing in front of it. Great learning overall today.</w:t>
+        <w:t xml:space="preserve"> have the same header for example all the pricing classes have </w:t>
+      </w:r>
+      <w:proofErr w:type="gramStart"/>
+      <w:r>
+        <w:rPr>
+          <w:sz w:val="22"/>
+          <w:szCs w:val="22"/>
+          <w:lang w:val="en-US"/>
+        </w:rPr>
+        <w:t>a .pricing</w:t>
+      </w:r>
+      <w:proofErr w:type="gramEnd"/>
+      <w:r>
+        <w:rPr>
+          <w:sz w:val="22"/>
+          <w:szCs w:val="22"/>
+          <w:lang w:val="en-US"/>
+        </w:rPr>
+        <w:t xml:space="preserve"> in front of it. Great learning overall today.</w:t>
       </w:r>
     </w:p>
     <w:p>
@@ -1214,7 +1252,25 @@
           <w:szCs w:val="22"/>
           <w:lang w:val="en-US"/>
         </w:rPr>
-        <w:t xml:space="preserve">Today was also the firs time I wrote </w:t>
+        <w:t xml:space="preserve">Today was also the </w:t>
+      </w:r>
+      <w:proofErr w:type="gramStart"/>
+      <w:r>
+        <w:rPr>
+          <w:sz w:val="22"/>
+          <w:szCs w:val="22"/>
+          <w:lang w:val="en-US"/>
+        </w:rPr>
+        <w:t>firs</w:t>
+      </w:r>
+      <w:proofErr w:type="gramEnd"/>
+      <w:r>
+        <w:rPr>
+          <w:sz w:val="22"/>
+          <w:szCs w:val="22"/>
+          <w:lang w:val="en-US"/>
+        </w:rPr>
+        <w:t xml:space="preserve"> time I wrote </w:t>
       </w:r>
       <w:proofErr w:type="spellStart"/>
       <w:r>
@@ -1232,7 +1288,25 @@
           <w:szCs w:val="22"/>
           <w:lang w:val="en-US"/>
         </w:rPr>
-        <w:t xml:space="preserve"> for this project which was something new, although I have written </w:t>
+        <w:t xml:space="preserve"> for this </w:t>
+      </w:r>
+      <w:proofErr w:type="gramStart"/>
+      <w:r>
+        <w:rPr>
+          <w:sz w:val="22"/>
+          <w:szCs w:val="22"/>
+          <w:lang w:val="en-US"/>
+        </w:rPr>
+        <w:t>project</w:t>
+      </w:r>
+      <w:proofErr w:type="gramEnd"/>
+      <w:r>
+        <w:rPr>
+          <w:sz w:val="22"/>
+          <w:szCs w:val="22"/>
+          <w:lang w:val="en-US"/>
+        </w:rPr>
+        <w:t xml:space="preserve"> which was something new, although I have written </w:t>
       </w:r>
       <w:proofErr w:type="spellStart"/>
       <w:r>
@@ -1319,6 +1393,7 @@
         <w:t xml:space="preserve">I learned how to make conditions to </w:t>
       </w:r>
       <w:proofErr w:type="spellStart"/>
+      <w:proofErr w:type="gramStart"/>
       <w:r>
         <w:rPr>
           <w:sz w:val="22"/>
@@ -1336,6 +1411,7 @@
         </w:rPr>
         <w:t xml:space="preserve"> styling</w:t>
       </w:r>
+      <w:proofErr w:type="gramEnd"/>
       <w:r>
         <w:rPr>
           <w:sz w:val="22"/>
@@ -1358,7 +1434,25 @@
           <w:szCs w:val="22"/>
           <w:lang w:val="en-US"/>
         </w:rPr>
-        <w:t xml:space="preserve">I learned that social media icons have different class of fab instead of </w:t>
+        <w:t xml:space="preserve">I learned that social media icons have different </w:t>
+      </w:r>
+      <w:proofErr w:type="gramStart"/>
+      <w:r>
+        <w:rPr>
+          <w:sz w:val="22"/>
+          <w:szCs w:val="22"/>
+          <w:lang w:val="en-US"/>
+        </w:rPr>
+        <w:t>class</w:t>
+      </w:r>
+      <w:proofErr w:type="gramEnd"/>
+      <w:r>
+        <w:rPr>
+          <w:sz w:val="22"/>
+          <w:szCs w:val="22"/>
+          <w:lang w:val="en-US"/>
+        </w:rPr>
+        <w:t xml:space="preserve"> of fab instead of </w:t>
       </w:r>
       <w:proofErr w:type="spellStart"/>
       <w:r>
@@ -1404,13 +1498,23 @@
         </w:rPr>
         <w:t xml:space="preserve"> styling as the weeks before and </w:t>
       </w:r>
-      <w:r>
-        <w:rPr>
-          <w:sz w:val="22"/>
-          <w:szCs w:val="22"/>
-          <w:lang w:val="en-US"/>
-        </w:rPr>
-        <w:t xml:space="preserve">its essential to have repetitive actions for the learning process as we do here. </w:t>
+      <w:proofErr w:type="gramStart"/>
+      <w:r>
+        <w:rPr>
+          <w:sz w:val="22"/>
+          <w:szCs w:val="22"/>
+          <w:lang w:val="en-US"/>
+        </w:rPr>
+        <w:t>its</w:t>
+      </w:r>
+      <w:proofErr w:type="gramEnd"/>
+      <w:r>
+        <w:rPr>
+          <w:sz w:val="22"/>
+          <w:szCs w:val="22"/>
+          <w:lang w:val="en-US"/>
+        </w:rPr>
+        <w:t xml:space="preserve"> essential to have repetitive actions for the learning process as we do here. </w:t>
       </w:r>
     </w:p>
     <w:p>
@@ -1474,7 +1578,25 @@
           <w:szCs w:val="22"/>
           <w:lang w:val="en-US"/>
         </w:rPr>
-        <w:t xml:space="preserve">I learned how to make my website look better and change its display based on how big the screen is. Now it is fully responsive to the change of screen size depending on the pixels the user has while using it. I didn’t know much about these scaling things before so it was all new to me and I learned </w:t>
+        <w:t xml:space="preserve">I learned how to make my website look better and change its display based on how big the screen is. Now it is fully responsive to the change of screen size depending on the pixels the user has while using it. I didn’t know much about these scaling things </w:t>
+      </w:r>
+      <w:proofErr w:type="gramStart"/>
+      <w:r>
+        <w:rPr>
+          <w:sz w:val="22"/>
+          <w:szCs w:val="22"/>
+          <w:lang w:val="en-US"/>
+        </w:rPr>
+        <w:t>before</w:t>
+      </w:r>
+      <w:proofErr w:type="gramEnd"/>
+      <w:r>
+        <w:rPr>
+          <w:sz w:val="22"/>
+          <w:szCs w:val="22"/>
+          <w:lang w:val="en-US"/>
+        </w:rPr>
+        <w:t xml:space="preserve"> so it was all new to me and I learned </w:t>
       </w:r>
       <w:r>
         <w:rPr>
@@ -1748,7 +1870,16 @@
           <w:szCs w:val="22"/>
           <w:lang w:val="en-US"/>
         </w:rPr>
-        <w:t>lines of code to make the deployment smooth. I also added a .</w:t>
+        <w:t xml:space="preserve">lines of code to make the deployment smooth. I also added </w:t>
+      </w:r>
+      <w:proofErr w:type="gramStart"/>
+      <w:r>
+        <w:rPr>
+          <w:sz w:val="22"/>
+          <w:szCs w:val="22"/>
+          <w:lang w:val="en-US"/>
+        </w:rPr>
+        <w:t>a .</w:t>
       </w:r>
       <w:proofErr w:type="spellStart"/>
       <w:r>
@@ -1760,6 +1891,7 @@
         <w:t>gitignore</w:t>
       </w:r>
       <w:proofErr w:type="spellEnd"/>
+      <w:proofErr w:type="gramEnd"/>
       <w:r>
         <w:rPr>
           <w:sz w:val="22"/>
@@ -1802,7 +1934,25 @@
           <w:szCs w:val="22"/>
           <w:lang w:val="en-US"/>
         </w:rPr>
-        <w:t xml:space="preserve"> pages download. All in all it was a great learning experience and It’s nice knowing that you can deploy websites in </w:t>
+        <w:t xml:space="preserve"> pages download. All in </w:t>
+      </w:r>
+      <w:proofErr w:type="gramStart"/>
+      <w:r>
+        <w:rPr>
+          <w:sz w:val="22"/>
+          <w:szCs w:val="22"/>
+          <w:lang w:val="en-US"/>
+        </w:rPr>
+        <w:t>all</w:t>
+      </w:r>
+      <w:proofErr w:type="gramEnd"/>
+      <w:r>
+        <w:rPr>
+          <w:sz w:val="22"/>
+          <w:szCs w:val="22"/>
+          <w:lang w:val="en-US"/>
+        </w:rPr>
+        <w:t xml:space="preserve"> it was a great learning experience and It’s nice knowing that you can deploy websites in </w:t>
       </w:r>
       <w:proofErr w:type="spellStart"/>
       <w:r>
@@ -1837,6 +1987,236 @@
           <w:lang w:val="en-US"/>
         </w:rPr>
         <w:t xml:space="preserve">for free. </w:t>
+      </w:r>
+    </w:p>
+    <w:p>
+      <w:pPr>
+        <w:pStyle w:val="Leipteksti"/>
+        <w:rPr>
+          <w:sz w:val="22"/>
+          <w:szCs w:val="22"/>
+          <w:lang w:val="en-US"/>
+        </w:rPr>
+      </w:pPr>
+    </w:p>
+    <w:p>
+      <w:pPr>
+        <w:pStyle w:val="Leipteksti"/>
+        <w:rPr>
+          <w:sz w:val="22"/>
+          <w:szCs w:val="22"/>
+          <w:lang w:val="en-US"/>
+        </w:rPr>
+      </w:pPr>
+    </w:p>
+    <w:p>
+      <w:pPr>
+        <w:pStyle w:val="Leipteksti"/>
+        <w:rPr>
+          <w:b/>
+          <w:bCs/>
+          <w:lang w:val="en-US"/>
+        </w:rPr>
+      </w:pPr>
+      <w:r>
+        <w:rPr>
+          <w:b/>
+          <w:bCs/>
+          <w:lang w:val="en-US"/>
+        </w:rPr>
+        <w:t>28. &amp; 29.10.2025</w:t>
+      </w:r>
+    </w:p>
+    <w:p>
+      <w:pPr>
+        <w:pStyle w:val="Leipteksti"/>
+        <w:rPr>
+          <w:sz w:val="22"/>
+          <w:szCs w:val="22"/>
+          <w:lang w:val="en-US"/>
+        </w:rPr>
+      </w:pPr>
+      <w:r>
+        <w:rPr>
+          <w:sz w:val="22"/>
+          <w:szCs w:val="22"/>
+          <w:lang w:val="en-US"/>
+        </w:rPr>
+        <w:t xml:space="preserve">These two days I used to work on my project for the course. A simple webpage for a travel blog was my idea that I went on to pursue. I </w:t>
+      </w:r>
+      <w:r>
+        <w:rPr>
+          <w:sz w:val="22"/>
+          <w:szCs w:val="22"/>
+          <w:lang w:val="en-US"/>
+        </w:rPr>
+        <w:t xml:space="preserve">used the example code from my course-work web page and made it look like a travel blog and added some cool styling that </w:t>
+      </w:r>
+      <w:r>
+        <w:rPr>
+          <w:sz w:val="22"/>
+          <w:szCs w:val="22"/>
+          <w:lang w:val="en-US"/>
+        </w:rPr>
+        <w:t>I thought</w:t>
+      </w:r>
+      <w:r>
+        <w:rPr>
+          <w:sz w:val="22"/>
+          <w:szCs w:val="22"/>
+          <w:lang w:val="en-US"/>
+        </w:rPr>
+        <w:t xml:space="preserve"> fits better to my </w:t>
+      </w:r>
+      <w:r>
+        <w:rPr>
+          <w:sz w:val="22"/>
+          <w:szCs w:val="22"/>
+          <w:lang w:val="en-US"/>
+        </w:rPr>
+        <w:t xml:space="preserve">use. Doing the </w:t>
+      </w:r>
+      <w:r>
+        <w:rPr>
+          <w:sz w:val="22"/>
+          <w:szCs w:val="22"/>
+          <w:lang w:val="en-US"/>
+        </w:rPr>
+        <w:t>project,</w:t>
+      </w:r>
+      <w:r>
+        <w:rPr>
+          <w:sz w:val="22"/>
+          <w:szCs w:val="22"/>
+          <w:lang w:val="en-US"/>
+        </w:rPr>
+        <w:t xml:space="preserve"> I learned some more things about styling like making transparent backgrounds and how to </w:t>
+      </w:r>
+      <w:r>
+        <w:rPr>
+          <w:sz w:val="22"/>
+          <w:szCs w:val="22"/>
+          <w:lang w:val="en-US"/>
+        </w:rPr>
+        <w:t>do grid scaling using repeat</w:t>
+      </w:r>
+      <w:r>
+        <w:rPr>
+          <w:sz w:val="22"/>
+          <w:szCs w:val="22"/>
+          <w:lang w:val="en-US"/>
+        </w:rPr>
+        <w:t xml:space="preserve"> function.</w:t>
+      </w:r>
+      <w:r>
+        <w:rPr>
+          <w:sz w:val="22"/>
+          <w:szCs w:val="22"/>
+          <w:lang w:val="en-US"/>
+        </w:rPr>
+        <w:t xml:space="preserve"> </w:t>
+      </w:r>
+      <w:r>
+        <w:rPr>
+          <w:sz w:val="22"/>
+          <w:szCs w:val="22"/>
+          <w:lang w:val="en-US"/>
+        </w:rPr>
+        <w:t xml:space="preserve">I had to also change up the deployment from my </w:t>
+      </w:r>
+      <w:proofErr w:type="spellStart"/>
+      <w:r>
+        <w:rPr>
+          <w:sz w:val="22"/>
+          <w:szCs w:val="22"/>
+          <w:lang w:val="en-US"/>
+        </w:rPr>
+        <w:t>github</w:t>
+      </w:r>
+      <w:proofErr w:type="spellEnd"/>
+      <w:r>
+        <w:rPr>
+          <w:sz w:val="22"/>
+          <w:szCs w:val="22"/>
+          <w:lang w:val="en-US"/>
+        </w:rPr>
+        <w:t xml:space="preserve"> page to display the project instead of the course work webpage that took some time. </w:t>
+      </w:r>
+      <w:r>
+        <w:rPr>
+          <w:sz w:val="22"/>
+          <w:szCs w:val="22"/>
+          <w:lang w:val="en-US"/>
+        </w:rPr>
+        <w:t xml:space="preserve">Now I can say after the project that I would be able to create some nice </w:t>
+      </w:r>
+      <w:r>
+        <w:rPr>
+          <w:sz w:val="22"/>
+          <w:szCs w:val="22"/>
+          <w:lang w:val="en-US"/>
+        </w:rPr>
+        <w:t>front-end</w:t>
+      </w:r>
+      <w:r>
+        <w:rPr>
+          <w:sz w:val="22"/>
+          <w:szCs w:val="22"/>
+          <w:lang w:val="en-US"/>
+        </w:rPr>
+        <w:t xml:space="preserve"> </w:t>
+      </w:r>
+      <w:proofErr w:type="gramStart"/>
+      <w:r>
+        <w:rPr>
+          <w:sz w:val="22"/>
+          <w:szCs w:val="22"/>
+          <w:lang w:val="en-US"/>
+        </w:rPr>
+        <w:t>style it</w:t>
+      </w:r>
+      <w:proofErr w:type="gramEnd"/>
+      <w:r>
+        <w:rPr>
+          <w:sz w:val="22"/>
+          <w:szCs w:val="22"/>
+          <w:lang w:val="en-US"/>
+        </w:rPr>
+        <w:t xml:space="preserve"> accordingly an</w:t>
+      </w:r>
+      <w:r>
+        <w:rPr>
+          <w:sz w:val="22"/>
+          <w:szCs w:val="22"/>
+          <w:lang w:val="en-US"/>
+        </w:rPr>
+        <w:t xml:space="preserve">d </w:t>
+      </w:r>
+      <w:proofErr w:type="gramStart"/>
+      <w:r>
+        <w:rPr>
+          <w:sz w:val="22"/>
+          <w:szCs w:val="22"/>
+          <w:lang w:val="en-US"/>
+        </w:rPr>
+        <w:t>overall</w:t>
+      </w:r>
+      <w:proofErr w:type="gramEnd"/>
+      <w:r>
+        <w:rPr>
+          <w:sz w:val="22"/>
+          <w:szCs w:val="22"/>
+          <w:lang w:val="en-US"/>
+        </w:rPr>
+        <w:t xml:space="preserve"> the whole course has given me great learning in the topic of front-end development.</w:t>
+      </w:r>
+      <w:r>
+        <w:rPr>
+          <w:sz w:val="22"/>
+          <w:szCs w:val="22"/>
+          <w:lang w:val="en-US"/>
+        </w:rPr>
+        <w:t xml:space="preserve"> </w:t>
       </w:r>
     </w:p>
     <w:sectPr>

</xml_diff>